<commit_message>
added mawgood project in word style 2 CV
</commit_message>
<xml_diff>
--- a/Remon Gerges Shehata_CV_Style2.docx
+++ b/Remon Gerges Shehata_CV_Style2.docx
@@ -23,7 +23,7 @@
     <w:tbl>
       <w:tblPr>
         <w:tblStyle w:val="TableGrid"/>
-        <w:tblW w:w="10890" w:type="dxa"/>
+        <w:tblW w:w="10733" w:type="dxa"/>
         <w:tblInd w:w="175" w:type="dxa"/>
         <w:tblBorders>
           <w:top w:val="none" w:sz="0" w:space="0" w:color="auto"/>
@@ -36,16 +36,22 @@
         <w:tblLook w:val="04A0" w:firstRow="1" w:lastRow="0" w:firstColumn="1" w:lastColumn="0" w:noHBand="0" w:noVBand="1"/>
       </w:tblPr>
       <w:tblGrid>
-        <w:gridCol w:w="5220"/>
-        <w:gridCol w:w="5670"/>
+        <w:gridCol w:w="5145"/>
+        <w:gridCol w:w="5588"/>
       </w:tblGrid>
       <w:tr>
+        <w:trPr>
+          <w:trHeight w:val="332"/>
+        </w:trPr>
         <w:tc>
           <w:tcPr>
-            <w:tcW w:w="5220" w:type="dxa"/>
+            <w:tcW w:w="5145" w:type="dxa"/>
           </w:tcPr>
           <w:p>
             <w:r>
+              <w:rPr>
+                <w:noProof/>
+              </w:rPr>
               <w:drawing>
                 <wp:inline distT="0" distB="0" distL="0" distR="0" wp14:anchorId="4A57CEC9" wp14:editId="7F66B44B">
                   <wp:extent cx="182880" cy="182880"/>
@@ -107,10 +113,13 @@
         </w:tc>
         <w:tc>
           <w:tcPr>
-            <w:tcW w:w="5670" w:type="dxa"/>
+            <w:tcW w:w="5588" w:type="dxa"/>
           </w:tcPr>
           <w:p>
             <w:r>
+              <w:rPr>
+                <w:noProof/>
+              </w:rPr>
               <w:drawing>
                 <wp:inline distT="0" distB="0" distL="0" distR="0" wp14:anchorId="44628B00" wp14:editId="1AA7CB18">
                   <wp:extent cx="182880" cy="182880"/>
@@ -166,9 +175,12 @@
         </w:tc>
       </w:tr>
       <w:tr>
+        <w:trPr>
+          <w:trHeight w:val="332"/>
+        </w:trPr>
         <w:tc>
           <w:tcPr>
-            <w:tcW w:w="5220" w:type="dxa"/>
+            <w:tcW w:w="5145" w:type="dxa"/>
           </w:tcPr>
           <w:p>
             <w:r>
@@ -237,7 +249,7 @@
         </w:tc>
         <w:tc>
           <w:tcPr>
-            <w:tcW w:w="5670" w:type="dxa"/>
+            <w:tcW w:w="5588" w:type="dxa"/>
           </w:tcPr>
           <w:p>
             <w:r>
@@ -306,9 +318,12 @@
         </w:tc>
       </w:tr>
       <w:tr>
+        <w:trPr>
+          <w:trHeight w:val="821"/>
+        </w:trPr>
         <w:tc>
           <w:tcPr>
-            <w:tcW w:w="5220" w:type="dxa"/>
+            <w:tcW w:w="5145" w:type="dxa"/>
           </w:tcPr>
           <w:p>
             <w:r>
@@ -375,7 +390,7 @@
         </w:tc>
         <w:tc>
           <w:tcPr>
-            <w:tcW w:w="5670" w:type="dxa"/>
+            <w:tcW w:w="5588" w:type="dxa"/>
           </w:tcPr>
           <w:p>
             <w:pPr>
@@ -387,7 +402,7 @@
             </w:pPr>
             <w:r>
               <w:pict w14:anchorId="72DE6741">
-                <v:shape id="Graphic 7" o:spid="_x0000_i1038" type="#_x0000_t75" style="width:14.4pt;height:14.4pt;visibility:visible" o:gfxdata="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">
+                <v:shape id="Graphic 7" o:spid="_x0000_i1134" type="#_x0000_t75" style="width:14.4pt;height:14.4pt;visibility:visible" o:gfxdata="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">
                   <v:imagedata r:id="rId16" o:title=""/>
                 </v:shape>
               </w:pict>
@@ -524,18 +539,17 @@
                 <w:sz w:val="24"/>
                 <w:szCs w:val="24"/>
               </w:rPr>
-              <w:t>Oct. 2019 – Present</w:t>
-            </w:r>
-          </w:p>
-          <w:p>
-            <w:r>
-              <w:rPr>
-                <w:sz w:val="24"/>
-                <w:szCs w:val="24"/>
-              </w:rPr>
-              <w:t>(Ends Jun. 2020)</w:t>
-            </w:r>
-          </w:p>
+              <w:t xml:space="preserve">Oct. 2019 – </w:t>
+            </w:r>
+            <w:r>
+              <w:rPr>
+                <w:sz w:val="24"/>
+                <w:szCs w:val="24"/>
+              </w:rPr>
+              <w:t>Jun. 2020</w:t>
+            </w:r>
+          </w:p>
+          <w:p/>
         </w:tc>
         <w:tc>
           <w:tcPr>
@@ -648,6 +662,8 @@
               <w:rPr>
                 <w:b/>
                 <w:bCs/>
+                <w:sz w:val="24"/>
+                <w:szCs w:val="24"/>
               </w:rPr>
             </w:pPr>
             <w:r>
@@ -673,42 +689,185 @@
                 <w:b/>
                 <w:bCs/>
               </w:rPr>
-              <w:t>Tripista:</w:t>
-            </w:r>
-            <w:r>
-              <w:t xml:space="preserve">  An </w:t>
-            </w:r>
-            <w:r>
-              <w:t xml:space="preserve">Android app that allows the user to record his planned trips with the start </w:t>
-            </w:r>
-          </w:p>
-          <w:p>
-            <w:pPr>
-              <w:pStyle w:val="ListParagraph"/>
-            </w:pPr>
-            <w:r>
-              <w:t xml:space="preserve"> And end locations. It’ll remind the user with his trip on the time specified.</w:t>
-            </w:r>
-          </w:p>
-          <w:p>
-            <w:pPr>
-              <w:pStyle w:val="ListParagraph"/>
-            </w:pPr>
+              <w:t>Mawgood</w:t>
+            </w:r>
             <w:r>
               <w:rPr>
                 <w:b/>
                 <w:bCs/>
               </w:rPr>
+              <w:t>:</w:t>
+            </w:r>
+            <w:r>
+              <w:t xml:space="preserve">  it's an attendance management system. you can use it for </w:t>
+            </w:r>
+            <w:r>
+              <w:t>an</w:t>
+            </w:r>
+            <w:r>
+              <w:t xml:space="preserve"> organization such as a small business, company or institute...etc.</w:t>
+            </w:r>
+            <w:r>
+              <w:t xml:space="preserve"> it allows the admin to set the location of the organization, Mac addresses, add teams, add members and more. The user can login with the credentials from the admin and register attendance/leave, view his attendance report and more.</w:t>
+            </w:r>
+          </w:p>
+          <w:p>
+            <w:pPr>
+              <w:pStyle w:val="ListParagraph"/>
+              <w:spacing w:after="160" w:line="259" w:lineRule="auto"/>
+            </w:pPr>
+            <w:r>
+              <w:rPr>
+                <w:b/>
+                <w:bCs/>
+              </w:rPr>
               <w:t>Tools:</w:t>
             </w:r>
             <w:r>
-              <w:t xml:space="preserve"> Java, MVP, Firebase, Facebook Auth, Alarm Manger and </w:t>
-            </w:r>
-            <w:r>
-              <w:t>Google Map</w:t>
-            </w:r>
-            <w:r>
-              <w:t>s.</w:t>
+              <w:t xml:space="preserve"> Kotlin, MVP, </w:t>
+            </w:r>
+            <w:r>
+              <w:t>Firebase (</w:t>
+            </w:r>
+            <w:r>
+              <w:t xml:space="preserve">Cloud </w:t>
+            </w:r>
+            <w:proofErr w:type="spellStart"/>
+            <w:r>
+              <w:t>Firestore</w:t>
+            </w:r>
+            <w:proofErr w:type="spellEnd"/>
+            <w:r>
+              <w:t>, Storage, Cloud Functions) and Geofencing</w:t>
+            </w:r>
+            <w:r>
+              <w:t>.</w:t>
+            </w:r>
+            <w:r>
+              <w:t xml:space="preserve">      </w:t>
+            </w:r>
+          </w:p>
+          <w:p>
+            <w:pPr>
+              <w:pStyle w:val="ListParagraph"/>
+              <w:spacing w:after="160" w:line="259" w:lineRule="auto"/>
+            </w:pPr>
+            <w:r>
+              <w:pict w14:anchorId="32126D78">
+                <v:shape id="Graphic 17" o:spid="_x0000_i1036" type="#_x0000_t75" style="width:10.8pt;height:10.8pt;visibility:visible" o:gfxdata="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">
+                  <v:imagedata r:id="rId19" o:title=""/>
+                </v:shape>
+              </w:pict>
+            </w:r>
+            <w:r>
+              <w:t xml:space="preserve"> </w:t>
+            </w:r>
+            <w:hyperlink r:id="rId20" w:history="1">
+              <w:r>
+                <w:rPr>
+                  <w:rStyle w:val="Hyperlink"/>
+                </w:rPr>
+                <w:t>https://play.google.com/store/apps/details?id=iti.intake40.mawgood_admin</w:t>
+              </w:r>
+            </w:hyperlink>
+          </w:p>
+          <w:p>
+            <w:pPr>
+              <w:pStyle w:val="ListParagraph"/>
+              <w:spacing w:after="160" w:line="259" w:lineRule="auto"/>
+            </w:pPr>
+            <w:r>
+              <w:rPr>
+                <w:noProof/>
+              </w:rPr>
+              <w:drawing>
+                <wp:inline distT="0" distB="0" distL="0" distR="0" wp14:anchorId="28DAB343" wp14:editId="2A432AAD">
+                  <wp:extent cx="134181" cy="134181"/>
+                  <wp:effectExtent l="0" t="0" r="0" b="0"/>
+                  <wp:docPr id="18" name="Picture 18"/>
+                  <wp:cNvGraphicFramePr>
+                    <a:graphicFrameLocks xmlns:a="http://schemas.openxmlformats.org/drawingml/2006/main" noChangeAspect="1"/>
+                  </wp:cNvGraphicFramePr>
+                  <a:graphic xmlns:a="http://schemas.openxmlformats.org/drawingml/2006/main">
+                    <a:graphicData uri="http://schemas.openxmlformats.org/drawingml/2006/picture">
+                      <pic:pic xmlns:pic="http://schemas.openxmlformats.org/drawingml/2006/picture">
+                        <pic:nvPicPr>
+                          <pic:cNvPr id="17" name="Graphic 17"/>
+                          <pic:cNvPicPr/>
+                        </pic:nvPicPr>
+                        <pic:blipFill>
+                          <a:blip r:embed="rId21" cstate="print"/>
+                          <a:stretch>
+                            <a:fillRect/>
+                          </a:stretch>
+                        </pic:blipFill>
+                        <pic:spPr>
+                          <a:xfrm>
+                            <a:off x="0" y="0"/>
+                            <a:ext cx="133985" cy="133985"/>
+                          </a:xfrm>
+                          <a:prstGeom prst="rect">
+                            <a:avLst/>
+                          </a:prstGeom>
+                        </pic:spPr>
+                      </pic:pic>
+                    </a:graphicData>
+                  </a:graphic>
+                </wp:inline>
+              </w:drawing>
+            </w:r>
+            <w:r>
+              <w:t xml:space="preserve"> </w:t>
+            </w:r>
+            <w:hyperlink r:id="rId22" w:history="1">
+              <w:r>
+                <w:rPr>
+                  <w:rStyle w:val="Hyperlink"/>
+                </w:rPr>
+                <w:t>https://play.google.com/store/apps/details?id=iti.intake40.mawgood</w:t>
+              </w:r>
+            </w:hyperlink>
+          </w:p>
+          <w:p>
+            <w:pPr>
+              <w:pStyle w:val="ListParagraph"/>
+              <w:numPr>
+                <w:ilvl w:val="0"/>
+                <w:numId w:val="1"/>
+              </w:numPr>
+            </w:pPr>
+            <w:r>
+              <w:rPr>
+                <w:b/>
+                <w:bCs/>
+              </w:rPr>
+              <w:t>Tripista:</w:t>
+            </w:r>
+            <w:r>
+              <w:t xml:space="preserve">  An Android app that allows the user to record his planned trips with the start </w:t>
+            </w:r>
+          </w:p>
+          <w:p>
+            <w:pPr>
+              <w:pStyle w:val="ListParagraph"/>
+            </w:pPr>
+            <w:r>
+              <w:t xml:space="preserve"> And end locations. It’ll remind the user with his trip on the time specified.</w:t>
+            </w:r>
+          </w:p>
+          <w:p>
+            <w:pPr>
+              <w:pStyle w:val="ListParagraph"/>
+            </w:pPr>
+            <w:r>
+              <w:rPr>
+                <w:b/>
+                <w:bCs/>
+              </w:rPr>
+              <w:t>Tools:</w:t>
+            </w:r>
+            <w:r>
+              <w:t xml:space="preserve"> Java, MVP, Firebase, Facebook Auth, Alarm Manger and Google Maps.</w:t>
             </w:r>
           </w:p>
           <w:p>
@@ -770,7 +929,7 @@
             <w:r>
               <w:t xml:space="preserve">   </w:t>
             </w:r>
-            <w:hyperlink r:id="rId19" w:history="1">
+            <w:hyperlink r:id="rId23" w:history="1">
               <w:r>
                 <w:rPr>
                   <w:rStyle w:val="Hyperlink"/>
@@ -806,13 +965,13 @@
                           <pic:cNvPicPr/>
                         </pic:nvPicPr>
                         <pic:blipFill>
-                          <a:blip r:embed="rId20" cstate="print">
+                          <a:blip r:embed="rId21" cstate="print">
                             <a:extLst>
                               <a:ext uri="{28A0092B-C50C-407E-A947-70E740481C1C}">
                                 <a14:useLocalDpi xmlns:a14="http://schemas.microsoft.com/office/drawing/2010/main" val="0"/>
                               </a:ext>
                               <a:ext uri="{96DAC541-7B7A-43D3-8B79-37D633B846F1}">
-                                <asvg:svgBlip xmlns:asvg="http://schemas.microsoft.com/office/drawing/2016/SVG/main" r:embed="rId21"/>
+                                <asvg:svgBlip xmlns:asvg="http://schemas.microsoft.com/office/drawing/2016/SVG/main" r:embed="rId24"/>
                               </a:ext>
                             </a:extLst>
                           </a:blip>
@@ -841,7 +1000,7 @@
             <w:r>
               <w:t xml:space="preserve"> </w:t>
             </w:r>
-            <w:hyperlink r:id="rId22" w:history="1">
+            <w:hyperlink r:id="rId25" w:history="1">
               <w:r>
                 <w:rPr>
                   <w:rStyle w:val="Hyperlink"/>
@@ -971,7 +1130,7 @@
             <w:r>
               <w:t xml:space="preserve">  </w:t>
             </w:r>
-            <w:hyperlink r:id="rId23" w:history="1">
+            <w:hyperlink r:id="rId26" w:history="1">
               <w:r>
                 <w:rPr>
                   <w:rStyle w:val="Hyperlink"/>
@@ -1154,7 +1313,7 @@
             <w:r>
               <w:t xml:space="preserve">Server: </w:t>
             </w:r>
-            <w:hyperlink r:id="rId24" w:history="1">
+            <w:hyperlink r:id="rId27" w:history="1">
               <w:r>
                 <w:rPr>
                   <w:rStyle w:val="Hyperlink"/>
@@ -1225,7 +1384,7 @@
             <w:r>
               <w:t xml:space="preserve">Client: </w:t>
             </w:r>
-            <w:hyperlink r:id="rId25" w:history="1">
+            <w:hyperlink r:id="rId28" w:history="1">
               <w:r>
                 <w:rPr>
                   <w:rStyle w:val="Hyperlink"/>
@@ -1242,7 +1401,7 @@
                 <w:numId w:val="1"/>
               </w:numPr>
             </w:pPr>
-            <w:hyperlink r:id="rId26" w:history="1">
+            <w:hyperlink r:id="rId29" w:history="1">
               <w:r>
                 <w:rPr>
                   <w:b/>
@@ -1367,24 +1526,12 @@
               </w:rPr>
               <w:t xml:space="preserve">  </w:t>
             </w:r>
-            <w:hyperlink r:id="rId27" w:history="1">
+            <w:hyperlink r:id="rId30" w:history="1">
               <w:r>
                 <w:rPr>
                   <w:rStyle w:val="Hyperlink"/>
                 </w:rPr>
-                <w:t>http</w:t>
-              </w:r>
-              <w:r>
-                <w:rPr>
-                  <w:rStyle w:val="Hyperlink"/>
-                </w:rPr>
-                <w:t>s</w:t>
-              </w:r>
-              <w:r>
-                <w:rPr>
-                  <w:rStyle w:val="Hyperlink"/>
-                </w:rPr>
-                <w:t>://github.com/RemonShehata/To-do</w:t>
+                <w:t>https://github.com/RemonShehata/To-do</w:t>
               </w:r>
             </w:hyperlink>
           </w:p>
@@ -1396,7 +1543,7 @@
                 <w:numId w:val="1"/>
               </w:numPr>
             </w:pPr>
-            <w:hyperlink r:id="rId28" w:history="1">
+            <w:hyperlink r:id="rId31" w:history="1">
               <w:r>
                 <w:rPr>
                   <w:b/>
@@ -1425,10 +1572,7 @@
           </w:p>
           <w:p>
             <w:r>
-              <w:t xml:space="preserve">               </w:t>
-            </w:r>
-            <w:r>
-              <w:t>and add movies to favorites list.</w:t>
+              <w:t xml:space="preserve">               and add movies to favorites list.</w:t>
             </w:r>
           </w:p>
           <w:p>
@@ -1517,7 +1661,7 @@
             <w:r>
               <w:t xml:space="preserve"> </w:t>
             </w:r>
-            <w:hyperlink r:id="rId29" w:history="1">
+            <w:hyperlink r:id="rId32" w:history="1">
               <w:r>
                 <w:rPr>
                   <w:rStyle w:val="Hyperlink"/>
@@ -1540,6 +1684,7 @@
                 <w:sz w:val="24"/>
                 <w:szCs w:val="24"/>
               </w:rPr>
+              <w:lastRenderedPageBreak/>
               <w:t>Sep</w:t>
             </w:r>
             <w:r>
@@ -1712,39 +1857,7 @@
                 <w:sz w:val="24"/>
                 <w:szCs w:val="24"/>
               </w:rPr>
-              <w:t xml:space="preserve">Customer </w:t>
-            </w:r>
-            <w:r>
-              <w:rPr>
-                <w:rFonts w:asciiTheme="majorHAnsi" w:hAnsiTheme="majorHAnsi" w:cstheme="majorHAnsi"/>
-                <w:sz w:val="24"/>
-                <w:szCs w:val="24"/>
-              </w:rPr>
-              <w:t>S</w:t>
-            </w:r>
-            <w:r>
-              <w:rPr>
-                <w:rFonts w:asciiTheme="majorHAnsi" w:hAnsiTheme="majorHAnsi" w:cstheme="majorHAnsi"/>
-                <w:sz w:val="24"/>
-                <w:szCs w:val="24"/>
-              </w:rPr>
-              <w:t xml:space="preserve">ervice </w:t>
-            </w:r>
-            <w:r>
-              <w:rPr>
-                <w:rFonts w:asciiTheme="majorHAnsi" w:hAnsiTheme="majorHAnsi" w:cstheme="majorHAnsi"/>
-                <w:sz w:val="24"/>
-                <w:szCs w:val="24"/>
-              </w:rPr>
-              <w:t>R</w:t>
-            </w:r>
-            <w:r>
-              <w:rPr>
-                <w:rFonts w:asciiTheme="majorHAnsi" w:hAnsiTheme="majorHAnsi" w:cstheme="majorHAnsi"/>
-                <w:sz w:val="24"/>
-                <w:szCs w:val="24"/>
-              </w:rPr>
-              <w:t>epresentative</w:t>
+              <w:t>Customer Service Representative</w:t>
             </w:r>
           </w:p>
         </w:tc>
@@ -1779,7 +1892,6 @@
                 <w:sz w:val="24"/>
                 <w:szCs w:val="24"/>
               </w:rPr>
-              <w:lastRenderedPageBreak/>
               <w:t>Sep. 2016 – Jan. 2017</w:t>
             </w:r>
           </w:p>
@@ -2057,15 +2169,7 @@
           <w:sz w:val="24"/>
           <w:szCs w:val="24"/>
         </w:rPr>
-        <w:t>Conceptual</w:t>
-      </w:r>
-      <w:r>
-        <w:rPr>
-          <w:rFonts w:asciiTheme="majorHAnsi" w:hAnsiTheme="majorHAnsi" w:cstheme="majorHAnsi"/>
-          <w:sz w:val="24"/>
-          <w:szCs w:val="24"/>
-        </w:rPr>
-        <w:t>:</w:t>
+        <w:t>Conceptual:</w:t>
       </w:r>
     </w:p>
     <w:p>
@@ -2089,21 +2193,7 @@
           <w:sz w:val="24"/>
           <w:szCs w:val="24"/>
         </w:rPr>
-        <w:t>A</w:t>
-      </w:r>
-      <w:r>
-        <w:rPr>
-          <w:sz w:val="24"/>
-          <w:szCs w:val="24"/>
-        </w:rPr>
-        <w:t xml:space="preserve">rchitectural </w:t>
-      </w:r>
-      <w:r>
-        <w:rPr>
-          <w:sz w:val="24"/>
-          <w:szCs w:val="24"/>
-        </w:rPr>
-        <w:t xml:space="preserve">Design </w:t>
+        <w:t xml:space="preserve">Architectural Design </w:t>
       </w:r>
       <w:r>
         <w:rPr>
@@ -2124,14 +2214,7 @@
           <w:sz w:val="24"/>
           <w:szCs w:val="24"/>
         </w:rPr>
-        <w:t xml:space="preserve">, </w:t>
-      </w:r>
-      <w:r>
-        <w:rPr>
-          <w:sz w:val="24"/>
-          <w:szCs w:val="24"/>
-        </w:rPr>
-        <w:t xml:space="preserve">Agile </w:t>
+        <w:t xml:space="preserve">, Agile </w:t>
       </w:r>
       <w:r>
         <w:rPr>
@@ -2152,14 +2235,7 @@
           <w:sz w:val="24"/>
           <w:szCs w:val="24"/>
         </w:rPr>
-        <w:t xml:space="preserve"> </w:t>
-      </w:r>
-      <w:r>
-        <w:rPr>
-          <w:sz w:val="24"/>
-          <w:szCs w:val="24"/>
-        </w:rPr>
-        <w:t>Software Development Life Cycle (SDLC)</w:t>
+        <w:t xml:space="preserve"> Software Development Life Cycle (SDLC)</w:t>
       </w:r>
       <w:r>
         <w:rPr>
@@ -2180,14 +2256,7 @@
           <w:sz w:val="24"/>
           <w:szCs w:val="24"/>
         </w:rPr>
-        <w:t xml:space="preserve"> and </w:t>
-      </w:r>
-      <w:r>
-        <w:rPr>
-          <w:sz w:val="24"/>
-          <w:szCs w:val="24"/>
-        </w:rPr>
-        <w:t>Unified Modeling Language (UML).</w:t>
+        <w:t xml:space="preserve"> and Unified Modeling Language (UML).</w:t>
       </w:r>
     </w:p>
     <w:p>
@@ -2673,23 +2742,7 @@
                 <w:sz w:val="24"/>
                 <w:szCs w:val="24"/>
               </w:rPr>
-              <w:t xml:space="preserve">Instructor assistant at Microsoft </w:t>
-            </w:r>
-            <w:r>
-              <w:rPr>
-                <w:rFonts w:asciiTheme="majorHAnsi" w:hAnsiTheme="majorHAnsi" w:cstheme="majorHAnsi"/>
-                <w:sz w:val="24"/>
-                <w:szCs w:val="24"/>
-              </w:rPr>
-              <w:t>C</w:t>
-            </w:r>
-            <w:r>
-              <w:rPr>
-                <w:rFonts w:asciiTheme="majorHAnsi" w:hAnsiTheme="majorHAnsi" w:cstheme="majorHAnsi"/>
-                <w:sz w:val="24"/>
-                <w:szCs w:val="24"/>
-              </w:rPr>
-              <w:t>enter, Future Academy.</w:t>
+              <w:t>Instructor assistant at Microsoft Center, Future Academy.</w:t>
             </w:r>
           </w:p>
         </w:tc>
@@ -2803,14 +2856,7 @@
           <w:sz w:val="24"/>
           <w:szCs w:val="24"/>
         </w:rPr>
-        <w:t xml:space="preserve"> </w:t>
-      </w:r>
-      <w:r>
-        <w:rPr>
-          <w:sz w:val="24"/>
-          <w:szCs w:val="24"/>
-        </w:rPr>
-        <w:t>completed as a soldier.</w:t>
+        <w:t xml:space="preserve"> completed as a soldier.</w:t>
       </w:r>
     </w:p>
     <w:p>
@@ -2825,6 +2871,7 @@
           <w:sz w:val="24"/>
           <w:szCs w:val="24"/>
         </w:rPr>
+        <w:lastRenderedPageBreak/>
         <w:t>Marital Status:</w:t>
       </w:r>
       <w:r>
@@ -2937,22 +2984,29 @@
         <v:path o:extrusionok="f" gradientshapeok="t" o:connecttype="rect"/>
         <o:lock v:ext="edit" aspectratio="t"/>
       </v:shapetype>
-      <v:shape id="_x0000_i27553" type="#_x0000_t75" style="width:14.4pt;height:14.4pt;visibility:visible" o:gfxdata="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" o:bullet="t">
+      <v:shape id="_x0000_i1793" type="#_x0000_t75" style="width:14.4pt;height:14.4pt;visibility:visible" o:gfxdata="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" o:bullet="t">
         <v:imagedata r:id="rId1" o:title=""/>
       </v:shape>
     </w:pict>
   </w:numPicBullet>
   <w:numPicBullet w:numPicBulletId="1">
     <w:pict>
-      <v:shape id="_x0000_i27554" type="#_x0000_t75" style="width:10.8pt;height:10.8pt;visibility:visible" o:gfxdata="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" o:bullet="t">
+      <v:shape id="_x0000_i1794" type="#_x0000_t75" style="width:10.8pt;height:10.8pt;visibility:visible" o:gfxdata="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" o:bullet="t">
         <v:imagedata r:id="rId2" o:title=""/>
       </v:shape>
     </w:pict>
   </w:numPicBullet>
   <w:numPicBullet w:numPicBulletId="2">
     <w:pict>
-      <v:shape id="_x0000_i27555" type="#_x0000_t75" style="width:14.4pt;height:14.4pt;visibility:visible" o:gfxdata="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" o:bullet="t">
+      <v:shape id="_x0000_i1795" type="#_x0000_t75" style="width:14.4pt;height:14.4pt;visibility:visible" o:gfxdata="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" o:bullet="t">
         <v:imagedata r:id="rId3" o:title=""/>
+      </v:shape>
+    </w:pict>
+  </w:numPicBullet>
+  <w:numPicBullet w:numPicBulletId="3">
+    <w:pict>
+      <v:shape id="_x0000_i1796" type="#_x0000_t75" style="width:10.8pt;height:10.8pt;visibility:visible" o:gfxdata="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" o:bullet="t">
+        <v:imagedata r:id="rId4" o:title=""/>
       </v:shape>
     </w:pict>
   </w:numPicBullet>
@@ -4024,6 +4078,7 @@
   <w:style w:type="character" w:default="1" w:styleId="DefaultParagraphFont">
     <w:name w:val="Default Paragraph Font"/>
     <w:uiPriority w:val="1"/>
+    <w:semiHidden/>
     <w:unhideWhenUsed/>
   </w:style>
   <w:style w:type="table" w:default="1" w:styleId="TableNormal">

</xml_diff>